<commit_message>
add docs structure flexibility feature
</commit_message>
<xml_diff>
--- a/files/BCAS/transaksi/FSD-BCAS-TRANSAKSI-02.docx
+++ b/files/BCAS/transaksi/FSD-BCAS-TRANSAKSI-02.docx
@@ -581,6 +581,11 @@
       </w:tr>
     </w:tbl>
     <w:p>
+      <w:r>
+        <w:t xml:space="preserve"/>
+      </w:r>
+    </w:p>
+    <w:p>
       <w:pPr>
         <w:sectPr>
           <w:footerReference w:type="default" r:id="rId6"/>
@@ -781,6 +786,10 @@
         <w:pStyle w:val="Normal"/>
       </w:pPr>
       <w:r>
+        <w:rPr>
+          <w:i/>
+          <w:iCs/>
+        </w:rPr>
         <w:t xml:space="preserve">Branch Delivery System</w:t>
       </w:r>
       <w:r>
@@ -810,7 +819,7 @@
         <w:pStyle w:val="Normal"/>
       </w:pPr>
       <w:r>
-        <w:t xml:space="preserve">Berikut adalah definisi dari istilah atau singkatan yang digunakan dalam dokumen ini.</w:t>
+        <w:t xml:space="preserve">Berikut adalah beberapa definisi dan istilah yang digunakan dalam dokumen ini.</w:t>
       </w:r>
     </w:p>
     <w:tbl>
@@ -1193,6 +1202,27 @@
     </w:p>
     <w:p>
       <w:pPr>
+        <w:pStyle w:val="Normal"/>
+      </w:pPr>
+      <w:r>
+        <w:t xml:space="preserve">Keterangan :</w:t>
+      </w:r>
+    </w:p>
+    <w:p>
+      <w:pPr>
+        <w:pStyle w:val="Normal"/>
+      </w:pPr>
+      <w:r>
+        <w:t xml:space="preserve">Arsitektur Sistem yang ditunjukkan pada gambar di atas merupakan rangkaian alur proses yang dilakukan oleh Environment yang telah dikembangkan sebagai media komunikasi antar sistem dan antar channel. Tujuannya adalah untuk memungkinkan konektivitas antara New BDS, Legacy CBS, dan Environment Thought Machine.</w:t>
+      </w:r>
+    </w:p>
+    <w:p>
+      <w:r>
+        <w:t xml:space="preserve"/>
+      </w:r>
+    </w:p>
+    <w:p>
+      <w:pPr>
         <w:pStyle w:val="Heading2"/>
         <w:numPr>
           <w:ilvl w:val="1"/>
@@ -1485,6 +1515,9 @@
       </w:r>
     </w:p>
     <w:p>
+      <w:pPr>
+        <w:pStyle w:val="Normal"/>
+      </w:pPr>
       <w:r>
         <w:t xml:space="preserve">Berikut adalah deskripsi menu setor tunai.</w:t>
       </w:r>
@@ -1640,11 +1673,6 @@
       </w:pPr>
       <w:r>
         <w:t xml:space="preserve">Transaction Flow</w:t>
-      </w:r>
-    </w:p>
-    <w:p>
-      <w:r>
-        <w:t xml:space="preserve">Berikut adalah diagram alur proses menu setor tunai.</w:t>
       </w:r>
     </w:p>
     <w:p>
@@ -1723,6 +1751,9 @@
       </w:r>
     </w:p>
     <w:p>
+      <w:pPr>
+        <w:pStyle w:val="Normal"/>
+      </w:pPr>
       <w:r>
         <w:t xml:space="preserve">Berikut adalah skenario menu setor tunai.</w:t>
       </w:r>
@@ -2088,10 +2119,13 @@
         <w:jc w:val="left"/>
       </w:pPr>
       <w:r>
-        <w:t xml:space="preserve">UI Design</w:t>
-      </w:r>
-    </w:p>
-    <w:p>
+        <w:t xml:space="preserve">Desain UI</w:t>
+      </w:r>
+    </w:p>
+    <w:p>
+      <w:pPr>
+        <w:pStyle w:val="Normal"/>
+      </w:pPr>
       <w:r>
         <w:t xml:space="preserve">Berikut adalah tampilan antarmuka halaman setor tunai.</w:t>
       </w:r>
@@ -2172,8 +2206,11 @@
       </w:r>
     </w:p>
     <w:p>
-      <w:r>
-        <w:t xml:space="preserve">Berikut adalah tabel field description menu setor tunai.</w:t>
+      <w:pPr>
+        <w:pStyle w:val="Normal"/>
+      </w:pPr>
+      <w:r>
+        <w:t xml:space="preserve">Berikut adalah deskripsi field pada form setor tunai.</w:t>
       </w:r>
     </w:p>
     <w:p>
@@ -2185,7 +2222,7 @@
         </w:numPr>
       </w:pPr>
       <w:r>
-        <w:t xml:space="preserve">Field Description</w:t>
+        <w:t xml:space="preserve">Field Description Setor Tunai</w:t>
       </w:r>
     </w:p>
     <w:tbl>

</xml_diff>